<commit_message>
Documentation of restful API
</commit_message>
<xml_diff>
--- a/docs/treball/Treball de Recerca.docx
+++ b/docs/treball/Treball de Recerca.docx
@@ -17,7 +17,6 @@
           <w:szCs w:val="24"/>
         </w:rPr>
       </w:pPr>
-      <w:bookmarkStart w:id="0" w:name="_GoBack"/>
       <w:r>
         <w:rPr>
           <w:rFonts w:cstheme="minorHAnsi"/>
@@ -97,6 +96,14 @@
         </w:rPr>
         <w:t>---</w:t>
       </w:r>
+      <w:r>
+        <w:rPr>
+          <w:rFonts w:cstheme="minorHAnsi"/>
+          <w:sz w:val="24"/>
+          <w:szCs w:val="24"/>
+        </w:rPr>
+        <w:t xml:space="preserve"> TODO ---</w:t>
+      </w:r>
     </w:p>
     <w:p>
       <w:pPr>
@@ -177,6 +184,33 @@
           <w:szCs w:val="24"/>
         </w:rPr>
         <w:t>Per altra banda, el segon problema és que sense hotspot, qualsevol persona (aliena o no) pot fer servir el Wi-Fi de l’IES.</w:t>
+      </w:r>
+    </w:p>
+    <w:p>
+      <w:pPr>
+        <w:spacing w:line="360" w:lineRule="auto"/>
+        <w:jc w:val="both"/>
+        <w:rPr>
+          <w:rFonts w:cstheme="minorHAnsi"/>
+          <w:sz w:val="24"/>
+          <w:szCs w:val="24"/>
+        </w:rPr>
+      </w:pPr>
+      <w:r>
+        <w:rPr>
+          <w:rFonts w:cstheme="minorHAnsi"/>
+          <w:sz w:val="24"/>
+          <w:szCs w:val="24"/>
+        </w:rPr>
+        <w:t>---</w:t>
+      </w:r>
+      <w:r>
+        <w:rPr>
+          <w:rFonts w:cstheme="minorHAnsi"/>
+          <w:sz w:val="24"/>
+          <w:szCs w:val="24"/>
+        </w:rPr>
+        <w:t xml:space="preserve"> TODO ---</w:t>
       </w:r>
     </w:p>
     <w:p>
@@ -279,7 +313,7 @@
           <w:sz w:val="24"/>
           <w:szCs w:val="24"/>
         </w:rPr>
-        <w:t>Hola</w:t>
+        <w:t>Crear un sistema de filtre  de contingut que no caigui en desús per controlar el trànsit de la xarxa de l’IES.</w:t>
       </w:r>
     </w:p>
     <w:p>
@@ -303,7 +337,7 @@
           <w:sz w:val="24"/>
           <w:szCs w:val="24"/>
         </w:rPr>
-        <w:t xml:space="preserve">Aquí </w:t>
+        <w:t>Crear un sistema de portal hotspot per evitar la conexió de usuaris agens al grup d’estudiants de l’IES la Bisbal.</w:t>
       </w:r>
     </w:p>
     <w:p>
@@ -327,224 +361,7 @@
           <w:sz w:val="24"/>
           <w:szCs w:val="24"/>
         </w:rPr>
-        <w:t>Has</w:t>
-      </w:r>
-    </w:p>
-    <w:p>
-      <w:pPr>
-        <w:pStyle w:val="ListParagraph"/>
-        <w:numPr>
-          <w:ilvl w:val="0"/>
-          <w:numId w:val="3"/>
-        </w:numPr>
-        <w:spacing w:line="360" w:lineRule="auto"/>
-        <w:jc w:val="both"/>
-        <w:rPr>
-          <w:rFonts w:cstheme="minorHAnsi"/>
-          <w:sz w:val="24"/>
-          <w:szCs w:val="24"/>
-        </w:rPr>
-      </w:pPr>
-      <w:r>
-        <w:rPr>
-          <w:rFonts w:cstheme="minorHAnsi"/>
-          <w:sz w:val="24"/>
-          <w:szCs w:val="24"/>
-        </w:rPr>
-        <w:t xml:space="preserve">De </w:t>
-      </w:r>
-    </w:p>
-    <w:p>
-      <w:pPr>
-        <w:pStyle w:val="ListParagraph"/>
-        <w:numPr>
-          <w:ilvl w:val="0"/>
-          <w:numId w:val="3"/>
-        </w:numPr>
-        <w:spacing w:line="360" w:lineRule="auto"/>
-        <w:jc w:val="both"/>
-        <w:rPr>
-          <w:rFonts w:cstheme="minorHAnsi"/>
-          <w:sz w:val="24"/>
-          <w:szCs w:val="24"/>
-        </w:rPr>
-      </w:pPr>
-      <w:r>
-        <w:rPr>
-          <w:rFonts w:cstheme="minorHAnsi"/>
-          <w:sz w:val="24"/>
-          <w:szCs w:val="24"/>
-        </w:rPr>
-        <w:t>Dir</w:t>
-      </w:r>
-    </w:p>
-    <w:p>
-      <w:pPr>
-        <w:pStyle w:val="ListParagraph"/>
-        <w:numPr>
-          <w:ilvl w:val="0"/>
-          <w:numId w:val="3"/>
-        </w:numPr>
-        <w:spacing w:line="360" w:lineRule="auto"/>
-        <w:jc w:val="both"/>
-        <w:rPr>
-          <w:rFonts w:cstheme="minorHAnsi"/>
-          <w:sz w:val="24"/>
-          <w:szCs w:val="24"/>
-        </w:rPr>
-      </w:pPr>
-      <w:r>
-        <w:rPr>
-          <w:rFonts w:cstheme="minorHAnsi"/>
-          <w:sz w:val="24"/>
-          <w:szCs w:val="24"/>
-        </w:rPr>
-        <w:t>Quin</w:t>
-      </w:r>
-    </w:p>
-    <w:p>
-      <w:pPr>
-        <w:pStyle w:val="ListParagraph"/>
-        <w:numPr>
-          <w:ilvl w:val="0"/>
-          <w:numId w:val="3"/>
-        </w:numPr>
-        <w:spacing w:line="360" w:lineRule="auto"/>
-        <w:jc w:val="both"/>
-        <w:rPr>
-          <w:rFonts w:cstheme="minorHAnsi"/>
-          <w:sz w:val="24"/>
-          <w:szCs w:val="24"/>
-        </w:rPr>
-      </w:pPr>
-      <w:r>
-        <w:rPr>
-          <w:rFonts w:cstheme="minorHAnsi"/>
-          <w:sz w:val="24"/>
-          <w:szCs w:val="24"/>
-        </w:rPr>
-        <w:t xml:space="preserve">Són </w:t>
-      </w:r>
-    </w:p>
-    <w:p>
-      <w:pPr>
-        <w:pStyle w:val="ListParagraph"/>
-        <w:numPr>
-          <w:ilvl w:val="0"/>
-          <w:numId w:val="3"/>
-        </w:numPr>
-        <w:spacing w:line="360" w:lineRule="auto"/>
-        <w:jc w:val="both"/>
-        <w:rPr>
-          <w:rFonts w:cstheme="minorHAnsi"/>
-          <w:sz w:val="24"/>
-          <w:szCs w:val="24"/>
-        </w:rPr>
-      </w:pPr>
-      <w:r>
-        <w:rPr>
-          <w:rFonts w:cstheme="minorHAnsi"/>
-          <w:sz w:val="24"/>
-          <w:szCs w:val="24"/>
-        </w:rPr>
-        <w:t xml:space="preserve">Els </w:t>
-      </w:r>
-    </w:p>
-    <w:p>
-      <w:pPr>
-        <w:pStyle w:val="ListParagraph"/>
-        <w:numPr>
-          <w:ilvl w:val="0"/>
-          <w:numId w:val="3"/>
-        </w:numPr>
-        <w:spacing w:line="360" w:lineRule="auto"/>
-        <w:jc w:val="both"/>
-        <w:rPr>
-          <w:rFonts w:cstheme="minorHAnsi"/>
-          <w:sz w:val="24"/>
-          <w:szCs w:val="24"/>
-        </w:rPr>
-      </w:pPr>
-      <w:r>
-        <w:rPr>
-          <w:rFonts w:cstheme="minorHAnsi"/>
-          <w:sz w:val="24"/>
-          <w:szCs w:val="24"/>
-        </w:rPr>
-        <w:t>Objetius</w:t>
-      </w:r>
-    </w:p>
-    <w:p>
-      <w:pPr>
-        <w:pStyle w:val="ListParagraph"/>
-        <w:numPr>
-          <w:ilvl w:val="0"/>
-          <w:numId w:val="3"/>
-        </w:numPr>
-        <w:spacing w:line="360" w:lineRule="auto"/>
-        <w:jc w:val="both"/>
-        <w:rPr>
-          <w:rFonts w:cstheme="minorHAnsi"/>
-          <w:sz w:val="24"/>
-          <w:szCs w:val="24"/>
-        </w:rPr>
-      </w:pPr>
-      <w:r>
-        <w:rPr>
-          <w:rFonts w:cstheme="minorHAnsi"/>
-          <w:sz w:val="24"/>
-          <w:szCs w:val="24"/>
-        </w:rPr>
-        <w:t>Que</w:t>
-      </w:r>
-    </w:p>
-    <w:p>
-      <w:pPr>
-        <w:pStyle w:val="ListParagraph"/>
-        <w:numPr>
-          <w:ilvl w:val="0"/>
-          <w:numId w:val="3"/>
-        </w:numPr>
-        <w:spacing w:line="360" w:lineRule="auto"/>
-        <w:jc w:val="both"/>
-        <w:rPr>
-          <w:rFonts w:cstheme="minorHAnsi"/>
-          <w:sz w:val="24"/>
-          <w:szCs w:val="24"/>
-        </w:rPr>
-      </w:pPr>
-      <w:r>
-        <w:rPr>
-          <w:rFonts w:cstheme="minorHAnsi"/>
-          <w:sz w:val="24"/>
-          <w:szCs w:val="24"/>
-        </w:rPr>
-        <w:t xml:space="preserve">Thas </w:t>
-      </w:r>
-    </w:p>
-    <w:p>
-      <w:pPr>
-        <w:pStyle w:val="ListParagraph"/>
-        <w:numPr>
-          <w:ilvl w:val="0"/>
-          <w:numId w:val="3"/>
-        </w:numPr>
-        <w:spacing w:line="360" w:lineRule="auto"/>
-        <w:jc w:val="both"/>
-        <w:rPr>
-          <w:rFonts w:cstheme="minorHAnsi"/>
-          <w:sz w:val="24"/>
-          <w:szCs w:val="24"/>
-        </w:rPr>
-      </w:pPr>
-      <w:r>
-        <w:rPr>
-          <w:rFonts w:cstheme="minorHAnsi"/>
-          <w:sz w:val="24"/>
-          <w:szCs w:val="24"/>
-        </w:rPr>
-        <w:lastRenderedPageBreak/>
-        <w:t>Proposat</w:t>
+        <w:t>Crear una relació entre els dos sistemes i analitzar diferentes dades obtingudes d’aquestes.</w:t>
       </w:r>
     </w:p>
     <w:p>
@@ -568,12 +385,57 @@
           <w:sz w:val="24"/>
           <w:szCs w:val="24"/>
         </w:rPr>
-        <w:t>Metodologia</w:t>
+        <w:t>Metodología</w:t>
       </w:r>
     </w:p>
     <w:p>
       <w:pPr>
         <w:pStyle w:val="ListParagraph"/>
+        <w:numPr>
+          <w:ilvl w:val="0"/>
+          <w:numId w:val="4"/>
+        </w:numPr>
+        <w:spacing w:line="360" w:lineRule="auto"/>
+        <w:jc w:val="both"/>
+        <w:rPr>
+          <w:rFonts w:cstheme="minorHAnsi"/>
+          <w:sz w:val="24"/>
+          <w:szCs w:val="24"/>
+        </w:rPr>
+      </w:pPr>
+      <w:r>
+        <w:rPr>
+          <w:rFonts w:cstheme="minorHAnsi"/>
+          <w:sz w:val="24"/>
+          <w:szCs w:val="24"/>
+        </w:rPr>
+        <w:t>---</w:t>
+      </w:r>
+    </w:p>
+    <w:p>
+      <w:pPr>
+        <w:spacing w:line="360" w:lineRule="auto"/>
+        <w:jc w:val="both"/>
+        <w:rPr>
+          <w:rFonts w:cstheme="minorHAnsi"/>
+          <w:sz w:val="24"/>
+          <w:szCs w:val="24"/>
+        </w:rPr>
+      </w:pPr>
+    </w:p>
+    <w:p>
+      <w:pPr>
+        <w:spacing w:line="360" w:lineRule="auto"/>
+        <w:jc w:val="both"/>
+        <w:rPr>
+          <w:rFonts w:cstheme="minorHAnsi"/>
+          <w:sz w:val="24"/>
+          <w:szCs w:val="24"/>
+        </w:rPr>
+      </w:pPr>
+    </w:p>
+    <w:p>
+      <w:pPr>
         <w:spacing w:line="360" w:lineRule="auto"/>
         <w:jc w:val="both"/>
         <w:rPr>
@@ -1084,6 +946,19 @@
     </w:p>
     <w:p>
       <w:pPr>
+        <w:spacing w:line="360" w:lineRule="auto"/>
+        <w:jc w:val="both"/>
+        <w:rPr>
+          <w:rFonts w:cstheme="minorHAnsi"/>
+          <w:sz w:val="24"/>
+          <w:szCs w:val="24"/>
+        </w:rPr>
+      </w:pPr>
+      <w:bookmarkStart w:id="0" w:name="_GoBack"/>
+      <w:bookmarkEnd w:id="0"/>
+    </w:p>
+    <w:p>
+      <w:pPr>
         <w:pStyle w:val="ListParagraph"/>
         <w:numPr>
           <w:ilvl w:val="0"/>
@@ -1314,7 +1189,6 @@
         </w:rPr>
         <w:t xml:space="preserve"> ús del servidor, número de peticions bloquejades i acceptades, total de usuaris i tipus de peticions a cada frànja horària.</w:t>
       </w:r>
-      <w:bookmarkEnd w:id="0"/>
     </w:p>
     <w:sectPr>
       <w:pgSz w:w="11906" w:h="16838"/>
@@ -1578,6 +1452,119 @@
     </w:lvl>
   </w:abstractNum>
   <w:abstractNum w:abstractNumId="2" w15:restartNumberingAfterBreak="0">
+    <w:nsid w:val="60C11736"/>
+    <w:multiLevelType w:val="hybridMultilevel"/>
+    <w:tmpl w:val="622A7D54"/>
+    <w:lvl w:ilvl="0" w:tplc="04090001">
+      <w:start w:val="1"/>
+      <w:numFmt w:val="bullet"/>
+      <w:lvlText w:val=""/>
+      <w:lvlJc w:val="left"/>
+      <w:pPr>
+        <w:ind w:left="720" w:hanging="360"/>
+      </w:pPr>
+      <w:rPr>
+        <w:rFonts w:ascii="Symbol" w:hAnsi="Symbol" w:hint="default"/>
+      </w:rPr>
+    </w:lvl>
+    <w:lvl w:ilvl="1" w:tplc="04090003" w:tentative="1">
+      <w:start w:val="1"/>
+      <w:numFmt w:val="bullet"/>
+      <w:lvlText w:val="o"/>
+      <w:lvlJc w:val="left"/>
+      <w:pPr>
+        <w:ind w:left="1440" w:hanging="360"/>
+      </w:pPr>
+      <w:rPr>
+        <w:rFonts w:ascii="Courier New" w:hAnsi="Courier New" w:cs="Courier New" w:hint="default"/>
+      </w:rPr>
+    </w:lvl>
+    <w:lvl w:ilvl="2" w:tplc="04090005" w:tentative="1">
+      <w:start w:val="1"/>
+      <w:numFmt w:val="bullet"/>
+      <w:lvlText w:val=""/>
+      <w:lvlJc w:val="left"/>
+      <w:pPr>
+        <w:ind w:left="2160" w:hanging="360"/>
+      </w:pPr>
+      <w:rPr>
+        <w:rFonts w:ascii="Wingdings" w:hAnsi="Wingdings" w:hint="default"/>
+      </w:rPr>
+    </w:lvl>
+    <w:lvl w:ilvl="3" w:tplc="04090001" w:tentative="1">
+      <w:start w:val="1"/>
+      <w:numFmt w:val="bullet"/>
+      <w:lvlText w:val=""/>
+      <w:lvlJc w:val="left"/>
+      <w:pPr>
+        <w:ind w:left="2880" w:hanging="360"/>
+      </w:pPr>
+      <w:rPr>
+        <w:rFonts w:ascii="Symbol" w:hAnsi="Symbol" w:hint="default"/>
+      </w:rPr>
+    </w:lvl>
+    <w:lvl w:ilvl="4" w:tplc="04090003" w:tentative="1">
+      <w:start w:val="1"/>
+      <w:numFmt w:val="bullet"/>
+      <w:lvlText w:val="o"/>
+      <w:lvlJc w:val="left"/>
+      <w:pPr>
+        <w:ind w:left="3600" w:hanging="360"/>
+      </w:pPr>
+      <w:rPr>
+        <w:rFonts w:ascii="Courier New" w:hAnsi="Courier New" w:cs="Courier New" w:hint="default"/>
+      </w:rPr>
+    </w:lvl>
+    <w:lvl w:ilvl="5" w:tplc="04090005" w:tentative="1">
+      <w:start w:val="1"/>
+      <w:numFmt w:val="bullet"/>
+      <w:lvlText w:val=""/>
+      <w:lvlJc w:val="left"/>
+      <w:pPr>
+        <w:ind w:left="4320" w:hanging="360"/>
+      </w:pPr>
+      <w:rPr>
+        <w:rFonts w:ascii="Wingdings" w:hAnsi="Wingdings" w:hint="default"/>
+      </w:rPr>
+    </w:lvl>
+    <w:lvl w:ilvl="6" w:tplc="04090001" w:tentative="1">
+      <w:start w:val="1"/>
+      <w:numFmt w:val="bullet"/>
+      <w:lvlText w:val=""/>
+      <w:lvlJc w:val="left"/>
+      <w:pPr>
+        <w:ind w:left="5040" w:hanging="360"/>
+      </w:pPr>
+      <w:rPr>
+        <w:rFonts w:ascii="Symbol" w:hAnsi="Symbol" w:hint="default"/>
+      </w:rPr>
+    </w:lvl>
+    <w:lvl w:ilvl="7" w:tplc="04090003" w:tentative="1">
+      <w:start w:val="1"/>
+      <w:numFmt w:val="bullet"/>
+      <w:lvlText w:val="o"/>
+      <w:lvlJc w:val="left"/>
+      <w:pPr>
+        <w:ind w:left="5760" w:hanging="360"/>
+      </w:pPr>
+      <w:rPr>
+        <w:rFonts w:ascii="Courier New" w:hAnsi="Courier New" w:cs="Courier New" w:hint="default"/>
+      </w:rPr>
+    </w:lvl>
+    <w:lvl w:ilvl="8" w:tplc="04090005" w:tentative="1">
+      <w:start w:val="1"/>
+      <w:numFmt w:val="bullet"/>
+      <w:lvlText w:val=""/>
+      <w:lvlJc w:val="left"/>
+      <w:pPr>
+        <w:ind w:left="6480" w:hanging="360"/>
+      </w:pPr>
+      <w:rPr>
+        <w:rFonts w:ascii="Wingdings" w:hAnsi="Wingdings" w:hint="default"/>
+      </w:rPr>
+    </w:lvl>
+  </w:abstractNum>
+  <w:abstractNum w:abstractNumId="3" w15:restartNumberingAfterBreak="0">
     <w:nsid w:val="66FB66B2"/>
     <w:multiLevelType w:val="hybridMultilevel"/>
     <w:tmpl w:val="FC6204EE"/>
@@ -1664,13 +1651,16 @@
     </w:lvl>
   </w:abstractNum>
   <w:num w:numId="1">
-    <w:abstractNumId w:val="2"/>
+    <w:abstractNumId w:val="3"/>
   </w:num>
   <w:num w:numId="2">
     <w:abstractNumId w:val="0"/>
   </w:num>
   <w:num w:numId="3">
     <w:abstractNumId w:val="1"/>
+  </w:num>
+  <w:num w:numId="4">
+    <w:abstractNumId w:val="2"/>
   </w:num>
 </w:numbering>
 </file>
@@ -2460,4 +2450,16 @@
     </a:ext>
   </a:extLst>
 </a:theme>
+</file>
+
+<file path=customXml/item1.xml><?xml version="1.0" encoding="utf-8"?>
+<b:Sources xmlns:b="http://schemas.openxmlformats.org/officeDocument/2006/bibliography" xmlns="http://schemas.openxmlformats.org/officeDocument/2006/bibliography" SelectedStyle="\APASixthEditionOfficeOnline.xsl" StyleName="APA" Version="6"/>
+</file>
+
+<file path=customXml/itemProps1.xml><?xml version="1.0" encoding="utf-8"?>
+<ds:datastoreItem xmlns:ds="http://schemas.openxmlformats.org/officeDocument/2006/customXml" ds:itemID="{4709B8F0-32DC-430F-A2D2-D63544DFC4DB}">
+  <ds:schemaRefs>
+    <ds:schemaRef ds:uri="http://schemas.openxmlformats.org/officeDocument/2006/bibliography"/>
+  </ds:schemaRefs>
+</ds:datastoreItem>
 </file>
</xml_diff>